<commit_message>
Added MIDI serial notes
Hardware DIN MIDI must use UART pins in order to use the MIDI library. Teensy has alternate Rx and Tx pins available for Serial2 on 26 and 31, respectively. These we unused and available on the expander header.
</commit_message>
<xml_diff>
--- a/Hardware/SAIC Converter Header Pinouts.docx
+++ b/Hardware/SAIC Converter Header Pinouts.docx
@@ -17,29 +17,31 @@
       <w:r>
         <w:t>RevB_1.0.3</w:t>
       </w:r>
-      <w:bookmarkStart w:id="0" w:name="_GoBack"/>
-      <w:bookmarkEnd w:id="0"/>
     </w:p>
     <w:tbl>
       <w:tblPr>
         <w:tblStyle w:val="TableGrid"/>
-        <w:tblpPr w:leftFromText="180" w:rightFromText="180" w:vertAnchor="text" w:horzAnchor="page" w:tblpX="1450" w:tblpY="313"/>
-        <w:tblW w:w="0" w:type="auto"/>
+        <w:tblpPr w:leftFromText="180" w:rightFromText="180" w:vertAnchor="text" w:horzAnchor="page" w:tblpXSpec="center" w:tblpY="313"/>
+        <w:tblW w:w="9360" w:type="dxa"/>
+        <w:jc w:val="center"/>
         <w:tblLook w:val="04A0" w:firstRow="1" w:lastRow="0" w:firstColumn="1" w:lastColumn="0" w:noHBand="0" w:noVBand="1"/>
       </w:tblPr>
       <w:tblGrid>
-        <w:gridCol w:w="1061"/>
-        <w:gridCol w:w="933"/>
-        <w:gridCol w:w="1197"/>
+        <w:gridCol w:w="883"/>
+        <w:gridCol w:w="671"/>
+        <w:gridCol w:w="1106"/>
         <w:gridCol w:w="1949"/>
-        <w:gridCol w:w="1182"/>
+        <w:gridCol w:w="1812"/>
         <w:gridCol w:w="1856"/>
-        <w:gridCol w:w="1182"/>
+        <w:gridCol w:w="1083"/>
       </w:tblGrid>
       <w:tr>
-        <w:tc>
-          <w:tcPr>
-            <w:tcW w:w="9350" w:type="dxa"/>
+        <w:trPr>
+          <w:jc w:val="center"/>
+        </w:trPr>
+        <w:tc>
+          <w:tcPr>
+            <w:tcW w:w="9360" w:type="dxa"/>
             <w:gridSpan w:val="7"/>
             <w:tcBorders>
               <w:top w:val="nil"/>
@@ -58,10 +60,49 @@
         </w:tc>
       </w:tr>
       <w:tr>
-        <w:tc>
-          <w:tcPr>
-            <w:tcW w:w="1335" w:type="dxa"/>
-          </w:tcPr>
+        <w:trPr>
+          <w:cantSplit/>
+          <w:jc w:val="center"/>
+        </w:trPr>
+        <w:tc>
+          <w:tcPr>
+            <w:tcW w:w="883" w:type="dxa"/>
+            <w:tcMar>
+              <w:top w:w="14" w:type="dxa"/>
+              <w:left w:w="0" w:type="dxa"/>
+              <w:bottom w:w="14" w:type="dxa"/>
+              <w:right w:w="0" w:type="dxa"/>
+            </w:tcMar>
+            <w:vAlign w:val="center"/>
+          </w:tcPr>
+          <w:p>
+            <w:pPr>
+              <w:jc w:val="center"/>
+              <w:rPr>
+                <w:b/>
+                <w:sz w:val="15"/>
+                <w:szCs w:val="15"/>
+              </w:rPr>
+            </w:pPr>
+            <w:bookmarkStart w:id="0" w:name="_GoBack"/>
+            <w:r>
+              <w:rPr>
+                <w:b/>
+                <w:sz w:val="15"/>
+                <w:szCs w:val="15"/>
+              </w:rPr>
+              <w:t>PIN1</w:t>
+            </w:r>
+            <w:r>
+              <w:rPr>
+                <w:b/>
+                <w:sz w:val="15"/>
+                <w:szCs w:val="15"/>
+              </w:rPr>
+              <w:t>4</w:t>
+            </w:r>
+          </w:p>
+          <w:bookmarkEnd w:id="0"/>
           <w:p>
             <w:pPr>
               <w:jc w:val="center"/>
@@ -76,8 +117,41 @@
         </w:tc>
         <w:tc>
           <w:tcPr>
-            <w:tcW w:w="1335" w:type="dxa"/>
-          </w:tcPr>
+            <w:tcW w:w="671" w:type="dxa"/>
+            <w:tcMar>
+              <w:top w:w="14" w:type="dxa"/>
+              <w:left w:w="0" w:type="dxa"/>
+              <w:bottom w:w="14" w:type="dxa"/>
+              <w:right w:w="0" w:type="dxa"/>
+            </w:tcMar>
+            <w:vAlign w:val="center"/>
+          </w:tcPr>
+          <w:p>
+            <w:pPr>
+              <w:jc w:val="center"/>
+              <w:rPr>
+                <w:b/>
+                <w:sz w:val="15"/>
+                <w:szCs w:val="15"/>
+              </w:rPr>
+            </w:pPr>
+            <w:r>
+              <w:rPr>
+                <w:b/>
+                <w:sz w:val="15"/>
+                <w:szCs w:val="15"/>
+              </w:rPr>
+              <w:t>PIN1</w:t>
+            </w:r>
+            <w:r>
+              <w:rPr>
+                <w:b/>
+                <w:sz w:val="15"/>
+                <w:szCs w:val="15"/>
+              </w:rPr>
+              <w:t>3</w:t>
+            </w:r>
+          </w:p>
           <w:p>
             <w:pPr>
               <w:jc w:val="center"/>
@@ -89,8 +163,41 @@
         </w:tc>
         <w:tc>
           <w:tcPr>
-            <w:tcW w:w="1336" w:type="dxa"/>
-          </w:tcPr>
+            <w:tcW w:w="1106" w:type="dxa"/>
+            <w:tcMar>
+              <w:top w:w="14" w:type="dxa"/>
+              <w:left w:w="0" w:type="dxa"/>
+              <w:bottom w:w="14" w:type="dxa"/>
+              <w:right w:w="0" w:type="dxa"/>
+            </w:tcMar>
+            <w:vAlign w:val="center"/>
+          </w:tcPr>
+          <w:p>
+            <w:pPr>
+              <w:jc w:val="center"/>
+              <w:rPr>
+                <w:b/>
+                <w:sz w:val="15"/>
+                <w:szCs w:val="15"/>
+              </w:rPr>
+            </w:pPr>
+            <w:r>
+              <w:rPr>
+                <w:b/>
+                <w:sz w:val="15"/>
+                <w:szCs w:val="15"/>
+              </w:rPr>
+              <w:t>PIN1</w:t>
+            </w:r>
+            <w:r>
+              <w:rPr>
+                <w:b/>
+                <w:sz w:val="15"/>
+                <w:szCs w:val="15"/>
+              </w:rPr>
+              <w:t>2</w:t>
+            </w:r>
+          </w:p>
           <w:p>
             <w:pPr>
               <w:jc w:val="center"/>
@@ -105,8 +212,41 @@
         </w:tc>
         <w:tc>
           <w:tcPr>
-            <w:tcW w:w="1336" w:type="dxa"/>
-          </w:tcPr>
+            <w:tcW w:w="1949" w:type="dxa"/>
+            <w:tcMar>
+              <w:top w:w="14" w:type="dxa"/>
+              <w:left w:w="0" w:type="dxa"/>
+              <w:bottom w:w="14" w:type="dxa"/>
+              <w:right w:w="0" w:type="dxa"/>
+            </w:tcMar>
+            <w:vAlign w:val="center"/>
+          </w:tcPr>
+          <w:p>
+            <w:pPr>
+              <w:jc w:val="center"/>
+              <w:rPr>
+                <w:b/>
+                <w:sz w:val="15"/>
+                <w:szCs w:val="15"/>
+              </w:rPr>
+            </w:pPr>
+            <w:r>
+              <w:rPr>
+                <w:b/>
+                <w:sz w:val="15"/>
+                <w:szCs w:val="15"/>
+              </w:rPr>
+              <w:t>PIN1</w:t>
+            </w:r>
+            <w:r>
+              <w:rPr>
+                <w:b/>
+                <w:sz w:val="15"/>
+                <w:szCs w:val="15"/>
+              </w:rPr>
+              <w:t>1</w:t>
+            </w:r>
+          </w:p>
           <w:p>
             <w:pPr>
               <w:jc w:val="center"/>
@@ -121,8 +261,41 @@
         </w:tc>
         <w:tc>
           <w:tcPr>
-            <w:tcW w:w="1336" w:type="dxa"/>
-          </w:tcPr>
+            <w:tcW w:w="1812" w:type="dxa"/>
+            <w:tcMar>
+              <w:top w:w="14" w:type="dxa"/>
+              <w:left w:w="0" w:type="dxa"/>
+              <w:bottom w:w="14" w:type="dxa"/>
+              <w:right w:w="0" w:type="dxa"/>
+            </w:tcMar>
+            <w:vAlign w:val="center"/>
+          </w:tcPr>
+          <w:p>
+            <w:pPr>
+              <w:jc w:val="center"/>
+              <w:rPr>
+                <w:b/>
+                <w:sz w:val="15"/>
+                <w:szCs w:val="15"/>
+              </w:rPr>
+            </w:pPr>
+            <w:r>
+              <w:rPr>
+                <w:b/>
+                <w:sz w:val="15"/>
+                <w:szCs w:val="15"/>
+              </w:rPr>
+              <w:t>PIN1</w:t>
+            </w:r>
+            <w:r>
+              <w:rPr>
+                <w:b/>
+                <w:sz w:val="15"/>
+                <w:szCs w:val="15"/>
+              </w:rPr>
+              <w:t>0</w:t>
+            </w:r>
+          </w:p>
           <w:p>
             <w:pPr>
               <w:jc w:val="center"/>
@@ -134,11 +307,55 @@
               <w:t>/A20</w:t>
             </w:r>
           </w:p>
-        </w:tc>
-        <w:tc>
-          <w:tcPr>
-            <w:tcW w:w="1336" w:type="dxa"/>
-          </w:tcPr>
+          <w:p>
+            <w:pPr>
+              <w:jc w:val="center"/>
+            </w:pPr>
+            <w:r>
+              <w:t xml:space="preserve">(serial2 </w:t>
+            </w:r>
+            <w:proofErr w:type="spellStart"/>
+            <w:r>
+              <w:t>Tx</w:t>
+            </w:r>
+            <w:proofErr w:type="spellEnd"/>
+            <w:r>
+              <w:t xml:space="preserve"> for DINMIDI</w:t>
+            </w:r>
+            <w:r>
+              <w:t>)</w:t>
+            </w:r>
+          </w:p>
+        </w:tc>
+        <w:tc>
+          <w:tcPr>
+            <w:tcW w:w="1856" w:type="dxa"/>
+            <w:tcMar>
+              <w:top w:w="14" w:type="dxa"/>
+              <w:left w:w="0" w:type="dxa"/>
+              <w:bottom w:w="14" w:type="dxa"/>
+              <w:right w:w="0" w:type="dxa"/>
+            </w:tcMar>
+            <w:vAlign w:val="center"/>
+          </w:tcPr>
+          <w:p>
+            <w:pPr>
+              <w:jc w:val="center"/>
+              <w:rPr>
+                <w:b/>
+                <w:sz w:val="15"/>
+                <w:szCs w:val="15"/>
+              </w:rPr>
+            </w:pPr>
+            <w:r>
+              <w:rPr>
+                <w:b/>
+                <w:sz w:val="15"/>
+                <w:szCs w:val="15"/>
+              </w:rPr>
+              <w:t>PIN9</w:t>
+            </w:r>
+          </w:p>
           <w:p>
             <w:pPr>
               <w:jc w:val="center"/>
@@ -156,8 +373,33 @@
         </w:tc>
         <w:tc>
           <w:tcPr>
-            <w:tcW w:w="1336" w:type="dxa"/>
-          </w:tcPr>
+            <w:tcW w:w="1083" w:type="dxa"/>
+            <w:tcMar>
+              <w:top w:w="14" w:type="dxa"/>
+              <w:left w:w="0" w:type="dxa"/>
+              <w:bottom w:w="14" w:type="dxa"/>
+              <w:right w:w="0" w:type="dxa"/>
+            </w:tcMar>
+            <w:vAlign w:val="center"/>
+          </w:tcPr>
+          <w:p>
+            <w:pPr>
+              <w:jc w:val="center"/>
+              <w:rPr>
+                <w:b/>
+                <w:sz w:val="15"/>
+                <w:szCs w:val="15"/>
+              </w:rPr>
+            </w:pPr>
+            <w:r>
+              <w:rPr>
+                <w:b/>
+                <w:sz w:val="15"/>
+                <w:szCs w:val="15"/>
+              </w:rPr>
+              <w:t>PIN8</w:t>
+            </w:r>
+          </w:p>
           <w:p>
             <w:pPr>
               <w:jc w:val="center"/>
@@ -173,23 +415,43 @@
       </w:tr>
       <w:tr>
         <w:trPr>
+          <w:cantSplit/>
           <w:trHeight w:val="260"/>
+          <w:jc w:val="center"/>
         </w:trPr>
         <w:tc>
           <w:tcPr>
-            <w:tcW w:w="1335" w:type="dxa"/>
-          </w:tcPr>
-          <w:p>
-            <w:pPr>
-              <w:jc w:val="center"/>
-            </w:pPr>
-            <w:r>
-              <w:rPr>
+            <w:tcW w:w="883" w:type="dxa"/>
+            <w:tcMar>
+              <w:top w:w="14" w:type="dxa"/>
+              <w:left w:w="0" w:type="dxa"/>
+              <w:bottom w:w="14" w:type="dxa"/>
+              <w:right w:w="0" w:type="dxa"/>
+            </w:tcMar>
+            <w:vAlign w:val="center"/>
+          </w:tcPr>
+          <w:p>
+            <w:pPr>
+              <w:jc w:val="center"/>
+              <w:rPr>
+                <w:b/>
+                <w:sz w:val="15"/>
+                <w:szCs w:val="15"/>
+              </w:rPr>
+            </w:pPr>
+            <w:r>
+              <w:rPr>
+                <w:b/>
                 <w:sz w:val="15"/>
                 <w:szCs w:val="15"/>
               </w:rPr>
               <w:t>PIN1</w:t>
             </w:r>
+          </w:p>
+          <w:p>
+            <w:pPr>
+              <w:jc w:val="center"/>
+            </w:pPr>
             <w:r>
               <w:t>+5V</w:t>
             </w:r>
@@ -197,8 +459,33 @@
         </w:tc>
         <w:tc>
           <w:tcPr>
-            <w:tcW w:w="1335" w:type="dxa"/>
-          </w:tcPr>
+            <w:tcW w:w="671" w:type="dxa"/>
+            <w:tcMar>
+              <w:top w:w="14" w:type="dxa"/>
+              <w:left w:w="0" w:type="dxa"/>
+              <w:bottom w:w="14" w:type="dxa"/>
+              <w:right w:w="0" w:type="dxa"/>
+            </w:tcMar>
+            <w:vAlign w:val="center"/>
+          </w:tcPr>
+          <w:p>
+            <w:pPr>
+              <w:jc w:val="center"/>
+              <w:rPr>
+                <w:b/>
+                <w:sz w:val="15"/>
+                <w:szCs w:val="15"/>
+              </w:rPr>
+            </w:pPr>
+            <w:r>
+              <w:rPr>
+                <w:b/>
+                <w:sz w:val="15"/>
+                <w:szCs w:val="15"/>
+              </w:rPr>
+              <w:t>PIN2</w:t>
+            </w:r>
+          </w:p>
           <w:p>
             <w:pPr>
               <w:jc w:val="center"/>
@@ -210,8 +497,33 @@
         </w:tc>
         <w:tc>
           <w:tcPr>
-            <w:tcW w:w="1336" w:type="dxa"/>
-          </w:tcPr>
+            <w:tcW w:w="1106" w:type="dxa"/>
+            <w:tcMar>
+              <w:top w:w="14" w:type="dxa"/>
+              <w:left w:w="0" w:type="dxa"/>
+              <w:bottom w:w="14" w:type="dxa"/>
+              <w:right w:w="0" w:type="dxa"/>
+            </w:tcMar>
+            <w:vAlign w:val="center"/>
+          </w:tcPr>
+          <w:p>
+            <w:pPr>
+              <w:jc w:val="center"/>
+              <w:rPr>
+                <w:b/>
+                <w:sz w:val="15"/>
+                <w:szCs w:val="15"/>
+              </w:rPr>
+            </w:pPr>
+            <w:r>
+              <w:rPr>
+                <w:b/>
+                <w:sz w:val="15"/>
+                <w:szCs w:val="15"/>
+              </w:rPr>
+              <w:t>PIN3</w:t>
+            </w:r>
+          </w:p>
           <w:p>
             <w:pPr>
               <w:jc w:val="center"/>
@@ -223,8 +535,33 @@
         </w:tc>
         <w:tc>
           <w:tcPr>
-            <w:tcW w:w="1336" w:type="dxa"/>
-          </w:tcPr>
+            <w:tcW w:w="1949" w:type="dxa"/>
+            <w:tcMar>
+              <w:top w:w="14" w:type="dxa"/>
+              <w:left w:w="0" w:type="dxa"/>
+              <w:bottom w:w="14" w:type="dxa"/>
+              <w:right w:w="0" w:type="dxa"/>
+            </w:tcMar>
+            <w:vAlign w:val="center"/>
+          </w:tcPr>
+          <w:p>
+            <w:pPr>
+              <w:jc w:val="center"/>
+              <w:rPr>
+                <w:b/>
+                <w:sz w:val="15"/>
+                <w:szCs w:val="15"/>
+              </w:rPr>
+            </w:pPr>
+            <w:r>
+              <w:rPr>
+                <w:b/>
+                <w:sz w:val="15"/>
+                <w:szCs w:val="15"/>
+              </w:rPr>
+              <w:t>PIN4</w:t>
+            </w:r>
+          </w:p>
           <w:p>
             <w:pPr>
               <w:jc w:val="center"/>
@@ -242,8 +579,33 @@
         </w:tc>
         <w:tc>
           <w:tcPr>
-            <w:tcW w:w="1336" w:type="dxa"/>
-          </w:tcPr>
+            <w:tcW w:w="1812" w:type="dxa"/>
+            <w:tcMar>
+              <w:top w:w="14" w:type="dxa"/>
+              <w:left w:w="0" w:type="dxa"/>
+              <w:bottom w:w="14" w:type="dxa"/>
+              <w:right w:w="0" w:type="dxa"/>
+            </w:tcMar>
+            <w:vAlign w:val="center"/>
+          </w:tcPr>
+          <w:p>
+            <w:pPr>
+              <w:jc w:val="center"/>
+              <w:rPr>
+                <w:b/>
+                <w:sz w:val="15"/>
+                <w:szCs w:val="15"/>
+              </w:rPr>
+            </w:pPr>
+            <w:r>
+              <w:rPr>
+                <w:b/>
+                <w:sz w:val="15"/>
+                <w:szCs w:val="15"/>
+              </w:rPr>
+              <w:t>PIN5</w:t>
+            </w:r>
+          </w:p>
           <w:p>
             <w:pPr>
               <w:jc w:val="center"/>
@@ -255,8 +617,33 @@
         </w:tc>
         <w:tc>
           <w:tcPr>
-            <w:tcW w:w="1336" w:type="dxa"/>
-          </w:tcPr>
+            <w:tcW w:w="1856" w:type="dxa"/>
+            <w:tcMar>
+              <w:top w:w="14" w:type="dxa"/>
+              <w:left w:w="0" w:type="dxa"/>
+              <w:bottom w:w="14" w:type="dxa"/>
+              <w:right w:w="0" w:type="dxa"/>
+            </w:tcMar>
+            <w:vAlign w:val="center"/>
+          </w:tcPr>
+          <w:p>
+            <w:pPr>
+              <w:jc w:val="center"/>
+              <w:rPr>
+                <w:b/>
+                <w:sz w:val="15"/>
+                <w:szCs w:val="15"/>
+              </w:rPr>
+            </w:pPr>
+            <w:r>
+              <w:rPr>
+                <w:b/>
+                <w:sz w:val="15"/>
+                <w:szCs w:val="15"/>
+              </w:rPr>
+              <w:t>PIN6</w:t>
+            </w:r>
+          </w:p>
           <w:p>
             <w:pPr>
               <w:jc w:val="center"/>
@@ -267,12 +654,49 @@
             <w:r>
               <w:t>/A15</w:t>
             </w:r>
-          </w:p>
-        </w:tc>
-        <w:tc>
-          <w:tcPr>
-            <w:tcW w:w="1336" w:type="dxa"/>
-          </w:tcPr>
+            <w:r>
+              <w:t>(serial</w:t>
+            </w:r>
+            <w:r>
+              <w:t>2 Rx</w:t>
+            </w:r>
+            <w:r>
+              <w:t xml:space="preserve"> for DIN MIDI</w:t>
+            </w:r>
+            <w:r>
+              <w:t>)</w:t>
+            </w:r>
+          </w:p>
+        </w:tc>
+        <w:tc>
+          <w:tcPr>
+            <w:tcW w:w="1083" w:type="dxa"/>
+            <w:tcMar>
+              <w:top w:w="14" w:type="dxa"/>
+              <w:left w:w="0" w:type="dxa"/>
+              <w:bottom w:w="14" w:type="dxa"/>
+              <w:right w:w="0" w:type="dxa"/>
+            </w:tcMar>
+            <w:vAlign w:val="center"/>
+          </w:tcPr>
+          <w:p>
+            <w:pPr>
+              <w:jc w:val="center"/>
+              <w:rPr>
+                <w:b/>
+                <w:sz w:val="15"/>
+                <w:szCs w:val="15"/>
+              </w:rPr>
+            </w:pPr>
+            <w:r>
+              <w:rPr>
+                <w:b/>
+                <w:sz w:val="15"/>
+                <w:szCs w:val="15"/>
+              </w:rPr>
+              <w:t>PIN7</w:t>
+            </w:r>
+          </w:p>
           <w:p>
             <w:pPr>
               <w:jc w:val="center"/>

</xml_diff>

<commit_message>
Updated To Indicate Missing 5v
The 5V Pin on the expander was left Unconnected in the first batch of Production Boards. This has been reflected in the header table.
</commit_message>
<xml_diff>
--- a/Hardware/SAIC Converter Header Pinouts.docx
+++ b/Hardware/SAIC Converter Header Pinouts.docx
@@ -84,25 +84,15 @@
                 <w:szCs w:val="15"/>
               </w:rPr>
             </w:pPr>
-            <w:bookmarkStart w:id="0" w:name="_GoBack"/>
-            <w:r>
-              <w:rPr>
-                <w:b/>
-                <w:sz w:val="15"/>
-                <w:szCs w:val="15"/>
-              </w:rPr>
-              <w:t>PIN1</w:t>
-            </w:r>
-            <w:r>
-              <w:rPr>
-                <w:b/>
-                <w:sz w:val="15"/>
-                <w:szCs w:val="15"/>
-              </w:rPr>
-              <w:t>4</w:t>
-            </w:r>
-          </w:p>
-          <w:bookmarkEnd w:id="0"/>
+            <w:r>
+              <w:rPr>
+                <w:b/>
+                <w:sz w:val="15"/>
+                <w:szCs w:val="15"/>
+              </w:rPr>
+              <w:t>PIN14</w:t>
+            </w:r>
+          </w:p>
           <w:p>
             <w:pPr>
               <w:jc w:val="center"/>
@@ -141,15 +131,7 @@
                 <w:sz w:val="15"/>
                 <w:szCs w:val="15"/>
               </w:rPr>
-              <w:t>PIN1</w:t>
-            </w:r>
-            <w:r>
-              <w:rPr>
-                <w:b/>
-                <w:sz w:val="15"/>
-                <w:szCs w:val="15"/>
-              </w:rPr>
-              <w:t>3</w:t>
+              <w:t>PIN13</w:t>
             </w:r>
           </w:p>
           <w:p>
@@ -187,15 +169,7 @@
                 <w:sz w:val="15"/>
                 <w:szCs w:val="15"/>
               </w:rPr>
-              <w:t>PIN1</w:t>
-            </w:r>
-            <w:r>
-              <w:rPr>
-                <w:b/>
-                <w:sz w:val="15"/>
-                <w:szCs w:val="15"/>
-              </w:rPr>
-              <w:t>2</w:t>
+              <w:t>PIN12</w:t>
             </w:r>
           </w:p>
           <w:p>
@@ -236,15 +210,7 @@
                 <w:sz w:val="15"/>
                 <w:szCs w:val="15"/>
               </w:rPr>
-              <w:t>PIN1</w:t>
-            </w:r>
-            <w:r>
-              <w:rPr>
-                <w:b/>
-                <w:sz w:val="15"/>
-                <w:szCs w:val="15"/>
-              </w:rPr>
-              <w:t>1</w:t>
+              <w:t>PIN11</w:t>
             </w:r>
           </w:p>
           <w:p>
@@ -285,15 +251,7 @@
                 <w:sz w:val="15"/>
                 <w:szCs w:val="15"/>
               </w:rPr>
-              <w:t>PIN1</w:t>
-            </w:r>
-            <w:r>
-              <w:rPr>
-                <w:b/>
-                <w:sz w:val="15"/>
-                <w:szCs w:val="15"/>
-              </w:rPr>
-              <w:t>0</w:t>
+              <w:t>PIN10</w:t>
             </w:r>
           </w:p>
           <w:p>
@@ -435,13 +393,18 @@
               <w:jc w:val="center"/>
               <w:rPr>
                 <w:b/>
-                <w:sz w:val="15"/>
-                <w:szCs w:val="15"/>
-              </w:rPr>
-            </w:pPr>
-            <w:r>
-              <w:rPr>
-                <w:b/>
+                <w:strike/>
+                <w:color w:val="FF0000"/>
+                <w:sz w:val="15"/>
+                <w:szCs w:val="15"/>
+              </w:rPr>
+            </w:pPr>
+            <w:bookmarkStart w:id="0" w:name="_GoBack" w:colFirst="0" w:colLast="0"/>
+            <w:r>
+              <w:rPr>
+                <w:b/>
+                <w:strike/>
+                <w:color w:val="FF0000"/>
                 <w:sz w:val="15"/>
                 <w:szCs w:val="15"/>
               </w:rPr>
@@ -451,8 +414,16 @@
           <w:p>
             <w:pPr>
               <w:jc w:val="center"/>
-            </w:pPr>
-            <w:r>
+              <w:rPr>
+                <w:strike/>
+                <w:color w:val="FF0000"/>
+              </w:rPr>
+            </w:pPr>
+            <w:r>
+              <w:rPr>
+                <w:strike/>
+                <w:color w:val="FF0000"/>
+              </w:rPr>
               <w:t>+5V</w:t>
             </w:r>
           </w:p>
@@ -710,6 +681,7 @@
           </w:p>
         </w:tc>
       </w:tr>
+      <w:bookmarkEnd w:id="0"/>
     </w:tbl>
     <w:p>
       <w:pPr>

</xml_diff>

<commit_message>
Updated layouts for clarity
</commit_message>
<xml_diff>
--- a/Hardware/SAIC Converter Header Pinouts.docx
+++ b/Hardware/SAIC Converter Header Pinouts.docx
@@ -7,20 +7,18 @@
         <w:jc w:val="center"/>
       </w:pPr>
       <w:r>
-        <w:t>SAIC Converter Header Pinouts</w:t>
+        <w:t>Betweener</w:t>
+      </w:r>
+      <w:r>
+        <w:t xml:space="preserve"> Header Pinouts</w:t>
       </w:r>
     </w:p>
     <w:p>
       <w:pPr>
         <w:jc w:val="center"/>
       </w:pPr>
-      <w:proofErr w:type="spellStart"/>
       <w:r>
-        <w:t>Betweener</w:t>
-      </w:r>
-      <w:proofErr w:type="spellEnd"/>
-      <w:r>
-        <w:t xml:space="preserve"> V1.1.0</w:t>
+        <w:t>Betweener V1.1.0</w:t>
       </w:r>
     </w:p>
     <w:tbl>
@@ -702,7 +700,6 @@
       <w:pPr>
         <w:jc w:val="center"/>
       </w:pPr>
-      <w:bookmarkStart w:id="0" w:name="_GoBack"/>
       <w:r>
         <w:rPr>
           <w:noProof/>
@@ -749,12 +746,8 @@
           </wp:inline>
         </w:drawing>
       </w:r>
+      <w:bookmarkStart w:id="0" w:name="_GoBack"/>
       <w:bookmarkEnd w:id="0"/>
-    </w:p>
-    <w:p>
-      <w:pPr>
-        <w:jc w:val="center"/>
-      </w:pPr>
     </w:p>
     <w:p>
       <w:pPr>
@@ -765,13 +758,13 @@
           <w:noProof/>
         </w:rPr>
         <w:drawing>
-          <wp:anchor distT="0" distB="0" distL="114300" distR="114300" simplePos="0" relativeHeight="251658240" behindDoc="0" locked="0" layoutInCell="1" allowOverlap="1" wp14:anchorId="5CFA5CED" wp14:editId="296651DA">
+          <wp:anchor distT="0" distB="0" distL="114300" distR="114300" simplePos="0" relativeHeight="251658240" behindDoc="0" locked="0" layoutInCell="1" allowOverlap="1" wp14:anchorId="5CFA5CED" wp14:editId="5F770295">
             <wp:simplePos x="0" y="0"/>
             <wp:positionH relativeFrom="column">
-              <wp:posOffset>2303780</wp:posOffset>
+              <wp:posOffset>2679065</wp:posOffset>
             </wp:positionH>
             <wp:positionV relativeFrom="paragraph">
-              <wp:posOffset>118110</wp:posOffset>
+              <wp:posOffset>178435</wp:posOffset>
             </wp:positionV>
             <wp:extent cx="1636395" cy="3300730"/>
             <wp:effectExtent l="6033" t="0" r="0" b="0"/>
@@ -829,10 +822,16 @@
         </w:drawing>
       </w:r>
     </w:p>
+    <w:p>
+      <w:pPr>
+        <w:jc w:val="center"/>
+      </w:pPr>
+    </w:p>
     <w:tbl>
       <w:tblPr>
         <w:tblStyle w:val="TableGrid"/>
         <w:tblW w:w="0" w:type="auto"/>
+        <w:tblInd w:w="725" w:type="dxa"/>
         <w:tblLook w:val="04A0" w:firstRow="1" w:lastRow="0" w:firstColumn="1" w:lastColumn="0" w:noHBand="0" w:noVBand="1"/>
       </w:tblPr>
       <w:tblGrid>

</xml_diff>

<commit_message>
Enclosure File Updated for better laser cut sequencing
Magenta 255, 0, 255 added to outlines so internal cuts happen before outlines are cut (orange 255, 102(?), 0).
</commit_message>
<xml_diff>
--- a/Hardware/SAIC Converter Header Pinouts.docx
+++ b/Hardware/SAIC Converter Header Pinouts.docx
@@ -746,8 +746,6 @@
           </wp:inline>
         </w:drawing>
       </w:r>
-      <w:bookmarkStart w:id="0" w:name="_GoBack"/>
-      <w:bookmarkEnd w:id="0"/>
     </w:p>
     <w:p>
       <w:pPr>
@@ -997,6 +995,12 @@
             <w:r>
               <w:t>D29</w:t>
             </w:r>
+            <w:r>
+              <w:t>/A18</w:t>
+            </w:r>
+            <w:r>
+              <w:t xml:space="preserve"> (SCL1)</w:t>
+            </w:r>
           </w:p>
         </w:tc>
       </w:tr>
@@ -1101,6 +1105,12 @@
             </w:r>
             <w:r>
               <w:t>D30</w:t>
+            </w:r>
+            <w:r>
+              <w:t>/A19</w:t>
+            </w:r>
+            <w:r>
+              <w:t xml:space="preserve"> (SDA1)</w:t>
             </w:r>
           </w:p>
         </w:tc>
@@ -1110,6 +1120,8 @@
       <w:pPr>
         <w:jc w:val="center"/>
       </w:pPr>
+      <w:bookmarkStart w:id="0" w:name="_GoBack"/>
+      <w:bookmarkEnd w:id="0"/>
     </w:p>
     <w:sectPr>
       <w:pgSz w:w="12240" w:h="15840"/>
@@ -1556,6 +1568,33 @@
       </w:tblBorders>
     </w:tblPr>
   </w:style>
+  <w:style w:type="paragraph" w:styleId="BalloonText">
+    <w:name w:val="Balloon Text"/>
+    <w:basedOn w:val="Normal"/>
+    <w:link w:val="BalloonTextChar"/>
+    <w:uiPriority w:val="99"/>
+    <w:semiHidden/>
+    <w:unhideWhenUsed/>
+    <w:rsid w:val="005C6776"/>
+    <w:rPr>
+      <w:rFonts w:ascii="Times New Roman" w:hAnsi="Times New Roman" w:cs="Times New Roman"/>
+      <w:sz w:val="26"/>
+      <w:szCs w:val="26"/>
+    </w:rPr>
+  </w:style>
+  <w:style w:type="character" w:customStyle="1" w:styleId="BalloonTextChar">
+    <w:name w:val="Balloon Text Char"/>
+    <w:basedOn w:val="DefaultParagraphFont"/>
+    <w:link w:val="BalloonText"/>
+    <w:uiPriority w:val="99"/>
+    <w:semiHidden/>
+    <w:rsid w:val="005C6776"/>
+    <w:rPr>
+      <w:rFonts w:ascii="Times New Roman" w:hAnsi="Times New Roman" w:cs="Times New Roman"/>
+      <w:sz w:val="26"/>
+      <w:szCs w:val="26"/>
+    </w:rPr>
+  </w:style>
 </w:styles>
 </file>
 

</xml_diff>